<commit_message>
SmxMathHelper now implements Square method
</commit_message>
<xml_diff>
--- a/Notes/LatticeMultiplication3.docx
+++ b/Notes/LatticeMultiplication3.docx
@@ -4232,17 +4232,82 @@
         <w:t>39279151</w:t>
       </w:r>
     </w:p>
+    <w:p>
+      <w:r>
+        <w:t>0.0000000000353482168348952</w:t>
+      </w:r>
+      <w:r>
+        <w:t xml:space="preserve"> </w:t>
+      </w:r>
+      <w:r>
+        <w:t>04420066149556547602</w:t>
+      </w:r>
+    </w:p>
+    <w:p>
+      <w:r>
+        <w:t>0.000000000035348216834895</w:t>
+      </w:r>
+      <w:r>
+        <w:t xml:space="preserve">2 </w:t>
+      </w:r>
+      <w:r>
+        <w:t>15453216856</w:t>
+      </w:r>
+    </w:p>
+    <w:p>
+      <w:r>
+        <w:t>"0.000000000035348216834896770119302449"</w:t>
+      </w:r>
+    </w:p>
+    <w:p>
+      <w:r>
+        <w:t>"0.00000000003534821683489515453216856"</w:t>
+      </w:r>
+    </w:p>
+    <w:p/>
+    <w:p>
+      <w:r>
+        <w:t>-0.000005945436639549</w:t>
+      </w:r>
+      <w:r>
+        <w:t xml:space="preserve"> </w:t>
+      </w:r>
+      <w:r>
+        <w:t>425694717399"</w:t>
+      </w:r>
+    </w:p>
+    <w:p>
+      <w:r>
+        <w:t>-0.00000594543663954929423255700761"</w:t>
+      </w:r>
+    </w:p>
+    <w:p>
+      <w:r>
+        <w:t>-0.000005945436639549293981094101</w:t>
+      </w:r>
+    </w:p>
     <w:p/>
     <w:p/>
     <w:p>
       <w:r>
-        <w:t>0.0000000000353482168348952</w:t>
+        <w:t>0.00000000003534821683488</w:t>
       </w:r>
       <w:r>
         <w:t xml:space="preserve"> </w:t>
       </w:r>
       <w:r>
-        <w:t>04420066149556547602</w:t>
+        <w:t>64539511122006373007661</w:t>
+      </w:r>
+    </w:p>
+    <w:p>
+      <w:r>
+        <w:t>0.00000000003534821683489</w:t>
+      </w:r>
+      <w:r>
+        <w:t xml:space="preserve"> </w:t>
+      </w:r>
+      <w:r>
+        <w:t>515453216856</w:t>
       </w:r>
     </w:p>
     <w:p>
@@ -4250,78 +4315,142 @@
         <w:t>0.000000000035348216834895</w:t>
       </w:r>
       <w:r>
-        <w:t xml:space="preserve">2 </w:t>
-      </w:r>
-      <w:r>
-        <w:t>15453216856</w:t>
-      </w:r>
-    </w:p>
-    <w:p>
-      <w:r>
-        <w:t>"0.000000000035348216834896770119302449"</w:t>
-      </w:r>
-    </w:p>
-    <w:p>
-      <w:r>
-        <w:t>"0.00000000003534821683489515453216856"</w:t>
+        <w:t xml:space="preserve"> </w:t>
+      </w:r>
+      <w:r>
+        <w:t>204420066149556547602</w:t>
+      </w:r>
+    </w:p>
+    <w:p>
+      <w:r>
+        <w:t>46985839418018375078954479</w:t>
+      </w:r>
+      <w:r>
+        <w:t xml:space="preserve"> / 2^-88</w:t>
+      </w:r>
+    </w:p>
+    <w:p>
+      <w:r>
+        <w:lastRenderedPageBreak/>
+        <w:t>5469871617157281</w:t>
+      </w:r>
+      <w:r>
+        <w:t xml:space="preserve"> / 2 ^ -87</w:t>
       </w:r>
     </w:p>
     <w:p/>
     <w:p>
       <w:r>
-        <w:t>0.00000000003534821683488</w:t>
+        <w:t>10,939,743,234,314,562</w:t>
+      </w:r>
+    </w:p>
+    <w:p/>
+    <w:p>
+      <w:r>
+        <w:t>1598845264893042</w:t>
       </w:r>
       <w:r>
         <w:t xml:space="preserve"> </w:t>
       </w:r>
       <w:r>
-        <w:t>64539511122006373007661</w:t>
-      </w:r>
-    </w:p>
-    <w:p>
-      <w:r>
-        <w:t>0.00000000003534821683489</w:t>
+        <w:t>1822101123130814440956260953422779212261637488641</w:t>
+      </w:r>
+    </w:p>
+    <w:p>
+      <w:r>
+        <w:t>1598845264893042</w:t>
       </w:r>
       <w:r>
         <w:t xml:space="preserve"> </w:t>
       </w:r>
       <w:r>
-        <w:t>515453216856</w:t>
-      </w:r>
-    </w:p>
-    <w:p>
-      <w:r>
-        <w:t>0.000000000035348216834895</w:t>
+        <w:t>2461508089762160766797802966561159488889094668289</w:t>
+      </w:r>
+    </w:p>
+    <w:p/>
+    <w:p>
+      <w:r>
+        <w:t>15988452648930422461508089762160766797802966561159488889094668289</w:t>
+      </w:r>
+    </w:p>
+    <w:p/>
+    <w:p/>
+    <w:p>
+      <w:r>
+        <w:t>4093043878126188150146070979113156300237559439656829155608235081984</w:t>
+      </w:r>
+    </w:p>
+    <w:p>
+      <w:r>
+        <w:t>4093043878126188150146070979113156300237559439656829155608235081984</w:t>
+      </w:r>
+    </w:p>
+    <w:p/>
+    <w:p>
+      <w:r>
+        <w:t>0.000000000035348216834895204420064648685360472</w:t>
+      </w:r>
+      <w:r>
+        <w:t xml:space="preserve"> (Without Fill </w:t>
+      </w:r>
+      <w:proofErr w:type="spellStart"/>
+      <w:r>
+        <w:t>Msb</w:t>
+      </w:r>
+      <w:proofErr w:type="spellEnd"/>
+      <w:r>
+        <w:t>)</w:t>
+      </w:r>
+    </w:p>
+    <w:p>
+      <w:r>
+        <w:t>0.00000000003534821683489520442006464397833581951</w:t>
+      </w:r>
+      <w:r>
+        <w:t xml:space="preserve"> (With Fill </w:t>
+      </w:r>
+      <w:proofErr w:type="spellStart"/>
+      <w:r>
+        <w:t>Msb</w:t>
+      </w:r>
+      <w:proofErr w:type="spellEnd"/>
+    </w:p>
+    <w:p>
+      <w:r>
+        <w:t>0.00000000003534821683489520</w:t>
       </w:r>
       <w:r>
         <w:t xml:space="preserve"> </w:t>
       </w:r>
       <w:r>
-        <w:t>204420066149556547602</w:t>
-      </w:r>
-    </w:p>
-    <w:p>
-      <w:r>
-        <w:t>46985839418018375078954479</w:t>
-      </w:r>
-      <w:r>
-        <w:t xml:space="preserve"> / 2^-88</w:t>
-      </w:r>
-    </w:p>
-    <w:p>
-      <w:r>
-        <w:t>5469871617157281</w:t>
-      </w:r>
-      <w:r>
-        <w:t xml:space="preserve"> / 2 ^ -87</w:t>
+        <w:t>2999782574</w:t>
+      </w:r>
+    </w:p>
+    <w:p>
+      <w:r>
+        <w:t>0.000000000035348216834895204420064639893274283</w:t>
       </w:r>
     </w:p>
     <w:p/>
     <w:p>
       <w:r>
-        <w:t>10,939,743,234,314,562</w:t>
-      </w:r>
-    </w:p>
+        <w:t>0.000000000035348216834895204419732201946</w:t>
+      </w:r>
+    </w:p>
+    <w:p>
+      <w:proofErr w:type="gramStart"/>
+      <w:r>
+        <w:t>0.0000000000353482168348951</w:t>
+      </w:r>
+      <w:r>
+        <w:t xml:space="preserve">  </w:t>
+      </w:r>
+      <w:r>
+        <w:t>9976860831</w:t>
+      </w:r>
+      <w:proofErr w:type="gramEnd"/>
+    </w:p>
+    <w:p/>
     <w:sectPr>
       <w:pgSz w:w="12240" w:h="15840"/>
       <w:pgMar w:top="1440" w:right="1440" w:bottom="1440" w:left="1440" w:header="720" w:footer="720" w:gutter="0"/>

</xml_diff>